<commit_message>
name and roll no were missing
</commit_message>
<xml_diff>
--- a/Uber.docx
+++ b/Uber.docx
@@ -4,7 +4,7 @@
   <w:body>
     <w:tbl>
       <w:tblPr>
-        <w:tblStyle w:val="TableGrid"/>
+        <w:tblStyle w:val="GridTable4-Accent5"/>
         <w:tblW w:w="0" w:type="auto"/>
         <w:tblLook w:val="04A0" w:firstRow="1" w:lastRow="0" w:firstColumn="1" w:lastColumn="0" w:noHBand="0" w:noVBand="1"/>
       </w:tblPr>
@@ -12,31 +12,60 @@
         <w:gridCol w:w="9350"/>
       </w:tblGrid>
       <w:tr>
+        <w:trPr>
+          <w:cnfStyle w:val="100000000000" w:firstRow="1" w:lastRow="0" w:firstColumn="0" w:lastColumn="0" w:oddVBand="0" w:evenVBand="0" w:oddHBand="0" w:evenHBand="0" w:firstRowFirstColumn="0" w:firstRowLastColumn="0" w:lastRowFirstColumn="0" w:lastRowLastColumn="0"/>
+        </w:trPr>
         <w:tc>
           <w:tcPr>
+            <w:cnfStyle w:val="001000000000" w:firstRow="0" w:lastRow="0" w:firstColumn="1" w:lastColumn="0" w:oddVBand="0" w:evenVBand="0" w:oddHBand="0" w:evenHBand="0" w:firstRowFirstColumn="0" w:firstRowLastColumn="0" w:lastRowFirstColumn="0" w:lastRowLastColumn="0"/>
             <w:tcW w:w="9350" w:type="dxa"/>
           </w:tcPr>
-          <w:p/>
+          <w:p>
+            <w:pPr>
+              <w:jc w:val="center"/>
+            </w:pPr>
+            <w:r>
+              <w:t>Uber Mobile App</w:t>
+            </w:r>
+          </w:p>
+        </w:tc>
+      </w:tr>
+      <w:tr>
+        <w:trPr>
+          <w:cnfStyle w:val="000000100000" w:firstRow="0" w:lastRow="0" w:firstColumn="0" w:lastColumn="0" w:oddVBand="0" w:evenVBand="0" w:oddHBand="1" w:evenHBand="0" w:firstRowFirstColumn="0" w:firstRowLastColumn="0" w:lastRowFirstColumn="0" w:lastRowLastColumn="0"/>
+        </w:trPr>
+        <w:tc>
+          <w:tcPr>
+            <w:cnfStyle w:val="001000000000" w:firstRow="0" w:lastRow="0" w:firstColumn="1" w:lastColumn="0" w:oddVBand="0" w:evenVBand="0" w:oddHBand="0" w:evenHBand="0" w:firstRowFirstColumn="0" w:firstRowLastColumn="0" w:lastRowFirstColumn="0" w:lastRowLastColumn="0"/>
+            <w:tcW w:w="9350" w:type="dxa"/>
+          </w:tcPr>
+          <w:p>
+            <w:pPr>
+              <w:jc w:val="center"/>
+            </w:pPr>
+            <w:r>
+              <w:t>Umar Javed</w:t>
+            </w:r>
+          </w:p>
         </w:tc>
       </w:tr>
       <w:tr>
         <w:tc>
           <w:tcPr>
+            <w:cnfStyle w:val="001000000000" w:firstRow="0" w:lastRow="0" w:firstColumn="1" w:lastColumn="0" w:oddVBand="0" w:evenVBand="0" w:oddHBand="0" w:evenHBand="0" w:firstRowFirstColumn="0" w:firstRowLastColumn="0" w:lastRowFirstColumn="0" w:lastRowLastColumn="0"/>
             <w:tcW w:w="9350" w:type="dxa"/>
           </w:tcPr>
-          <w:p/>
-        </w:tc>
-      </w:tr>
-      <w:tr>
-        <w:tc>
-          <w:tcPr>
-            <w:tcW w:w="9350" w:type="dxa"/>
-          </w:tcPr>
-          <w:p/>
+          <w:p>
+            <w:pPr>
+              <w:jc w:val="center"/>
+            </w:pPr>
+            <w:r>
+              <w:t>Aliza Khokhar</w:t>
+            </w:r>
+          </w:p>
         </w:tc>
       </w:tr>
     </w:tbl>
-    <w:p/>
     <w:p/>
     <w:p/>
     <w:p>
@@ -108,28 +137,119 @@
       </w:r>
     </w:p>
     <w:p/>
+    <w:tbl>
+      <w:tblPr>
+        <w:tblStyle w:val="TableGrid"/>
+        <w:tblW w:w="0" w:type="auto"/>
+        <w:tblBorders>
+          <w:top w:val="none" w:sz="0" w:space="0" w:color="auto"/>
+          <w:left w:val="none" w:sz="0" w:space="0" w:color="auto"/>
+          <w:bottom w:val="none" w:sz="0" w:space="0" w:color="auto"/>
+          <w:right w:val="none" w:sz="0" w:space="0" w:color="auto"/>
+          <w:insideH w:val="none" w:sz="0" w:space="0" w:color="auto"/>
+          <w:insideV w:val="none" w:sz="0" w:space="0" w:color="auto"/>
+        </w:tblBorders>
+        <w:tblLook w:val="04A0" w:firstRow="1" w:lastRow="0" w:firstColumn="1" w:lastColumn="0" w:noHBand="0" w:noVBand="1"/>
+      </w:tblPr>
+      <w:tblGrid>
+        <w:gridCol w:w="4675"/>
+        <w:gridCol w:w="4675"/>
+      </w:tblGrid>
+      <w:tr>
+        <w:trPr>
+          <w:trHeight w:val="2367"/>
+        </w:trPr>
+        <w:tc>
+          <w:tcPr>
+            <w:tcW w:w="4675" w:type="dxa"/>
+          </w:tcPr>
+          <w:p>
+            <w:r>
+              <w:t>The application will encompass:</w:t>
+            </w:r>
+          </w:p>
+          <w:p/>
+          <w:p/>
+          <w:p/>
+          <w:p>
+            <w:r>
+              <w:t>A user-friendly interface that allows users to sign up or log in, ensuring data privacy and security.</w:t>
+            </w:r>
+          </w:p>
+          <w:p>
+            <w:r>
+              <w:t>A selection mechanism for users to choose from different types of vehicles, ranging from small to large.</w:t>
+            </w:r>
+          </w:p>
+          <w:p>
+            <w:r>
+              <w:t>A dynamic pricing model that varies based on the type of vehicle selected and the distance to be traveled.</w:t>
+            </w:r>
+          </w:p>
+          <w:p/>
+        </w:tc>
+        <w:tc>
+          <w:tcPr>
+            <w:tcW w:w="4675" w:type="dxa"/>
+          </w:tcPr>
+          <w:p>
+            <w:r>
+              <w:rPr>
+                <w:noProof/>
+              </w:rPr>
+              <w:drawing>
+                <wp:inline distT="0" distB="0" distL="0" distR="0" wp14:anchorId="343E13A2" wp14:editId="2B9F7637">
+                  <wp:extent cx="2203450" cy="2203450"/>
+                  <wp:effectExtent l="0" t="0" r="6350" b="6350"/>
+                  <wp:docPr id="611749339" name="Picture 1"/>
+                  <wp:cNvGraphicFramePr>
+                    <a:graphicFrameLocks xmlns:a="http://schemas.openxmlformats.org/drawingml/2006/main" noChangeAspect="1"/>
+                  </wp:cNvGraphicFramePr>
+                  <a:graphic xmlns:a="http://schemas.openxmlformats.org/drawingml/2006/main">
+                    <a:graphicData uri="http://schemas.openxmlformats.org/drawingml/2006/picture">
+                      <pic:pic xmlns:pic="http://schemas.openxmlformats.org/drawingml/2006/picture">
+                        <pic:nvPicPr>
+                          <pic:cNvPr id="611749339" name="Picture 611749339"/>
+                          <pic:cNvPicPr/>
+                        </pic:nvPicPr>
+                        <pic:blipFill>
+                          <a:blip r:embed="rId6" cstate="print">
+                            <a:extLst>
+                              <a:ext uri="{28A0092B-C50C-407E-A947-70E740481C1C}">
+                                <a14:useLocalDpi xmlns:a14="http://schemas.microsoft.com/office/drawing/2010/main" val="0"/>
+                              </a:ext>
+                            </a:extLst>
+                          </a:blip>
+                          <a:stretch>
+                            <a:fillRect/>
+                          </a:stretch>
+                        </pic:blipFill>
+                        <pic:spPr>
+                          <a:xfrm>
+                            <a:off x="0" y="0"/>
+                            <a:ext cx="2203450" cy="2203450"/>
+                          </a:xfrm>
+                          <a:prstGeom prst="rect">
+                            <a:avLst/>
+                          </a:prstGeom>
+                        </pic:spPr>
+                      </pic:pic>
+                    </a:graphicData>
+                  </a:graphic>
+                </wp:inline>
+              </w:drawing>
+            </w:r>
+          </w:p>
+        </w:tc>
+      </w:tr>
+    </w:tbl>
     <w:p/>
     <w:p>
-      <w:r>
-        <w:t>The application will encompass:</w:t>
-      </w:r>
+      <w:pPr>
+        <w:jc w:val="right"/>
+      </w:pPr>
     </w:p>
     <w:p/>
-    <w:p>
-      <w:r>
-        <w:t>A user-friendly interface that allows users to sign up or log in, ensuring data privacy and security.</w:t>
-      </w:r>
-    </w:p>
-    <w:p>
-      <w:r>
-        <w:t>A selection mechanism for users to choose from different types of vehicles, ranging from small to large.</w:t>
-      </w:r>
-    </w:p>
-    <w:p>
-      <w:r>
-        <w:t>A dynamic pricing model that varies based on the type of vehicle selected and the distance to be traveled.</w:t>
-      </w:r>
-    </w:p>
     <w:p>
       <w:r>
         <w:t>A real-time distance calculator that gives users an estimate of how far their destination is from their current location.</w:t>
@@ -141,8 +261,14 @@
       </w:r>
     </w:p>
     <w:p/>
+    <w:p/>
     <w:p>
       <w:pPr>
+        <w:pStyle w:val="ListParagraph"/>
+        <w:numPr>
+          <w:ilvl w:val="0"/>
+          <w:numId w:val="1"/>
+        </w:numPr>
         <w:rPr>
           <w:b/>
           <w:bCs/>
@@ -157,46 +283,174 @@
           <w:sz w:val="28"/>
           <w:szCs w:val="28"/>
         </w:rPr>
-        <w:t>3. Functionality of the Project:</w:t>
+        <w:lastRenderedPageBreak/>
+        <w:t>Functionality of the Project:</w:t>
       </w:r>
     </w:p>
-    <w:p/>
-    <w:p>
-      <w:r>
-        <w:t>User Authentication: Users will be able to sign up using their email or phone number and create a password-protected account. Existing users can log in to access the application's features.</w:t>
-      </w:r>
-    </w:p>
-    <w:p/>
-    <w:p>
-      <w:r>
-        <w:lastRenderedPageBreak/>
-        <w:t>Vehicle Selection: Once logged in, users can choose from a variety of vehicle options based on their preference and requirement (e.g., small car, large SUV).</w:t>
-      </w:r>
-    </w:p>
-    <w:p/>
-    <w:p>
-      <w:r>
-        <w:t>Dynamic Pricing Model: The application will have an algorithm that calculates the fare based on the type of vehicle selected and the estimated distance between the pickup and drop-off locations.</w:t>
-      </w:r>
-    </w:p>
-    <w:p/>
-    <w:p>
-      <w:r>
-        <w:t>Distance Calculator: Before booking, users will be shown the estimated distance to their destination.</w:t>
-      </w:r>
-    </w:p>
-    <w:p/>
-    <w:p>
-      <w:r>
-        <w:t>Transparent Fare Estimation: The final fare, based on vehicle type and distance, will be displayed to users, ensuring there are no hidden costs.</w:t>
-      </w:r>
-    </w:p>
-    <w:p/>
-    <w:p>
-      <w:r>
-        <w:t>Ride Booking: Users can confirm their ride by providing necessary details, such as pick-up location and destination.</w:t>
-      </w:r>
-    </w:p>
+    <w:tbl>
+      <w:tblPr>
+        <w:tblStyle w:val="TableGrid"/>
+        <w:tblW w:w="0" w:type="auto"/>
+        <w:tblBorders>
+          <w:top w:val="none" w:sz="0" w:space="0" w:color="auto"/>
+          <w:left w:val="none" w:sz="0" w:space="0" w:color="auto"/>
+          <w:bottom w:val="none" w:sz="0" w:space="0" w:color="auto"/>
+          <w:right w:val="none" w:sz="0" w:space="0" w:color="auto"/>
+          <w:insideH w:val="none" w:sz="0" w:space="0" w:color="auto"/>
+          <w:insideV w:val="none" w:sz="0" w:space="0" w:color="auto"/>
+        </w:tblBorders>
+        <w:tblLook w:val="04A0" w:firstRow="1" w:lastRow="0" w:firstColumn="1" w:lastColumn="0" w:noHBand="0" w:noVBand="1"/>
+      </w:tblPr>
+      <w:tblGrid>
+        <w:gridCol w:w="4334"/>
+        <w:gridCol w:w="5026"/>
+      </w:tblGrid>
+      <w:tr>
+        <w:tc>
+          <w:tcPr>
+            <w:tcW w:w="4675" w:type="dxa"/>
+          </w:tcPr>
+          <w:p>
+            <w:pPr>
+              <w:rPr>
+                <w:b/>
+                <w:bCs/>
+                <w:sz w:val="28"/>
+                <w:szCs w:val="28"/>
+              </w:rPr>
+            </w:pPr>
+          </w:p>
+          <w:p>
+            <w:r>
+              <w:t>Dynamic Pricing Model: The application will have an algorithm that calculates the fare based on the type of vehicle selected and the estimated distance between the pickup and drop-off locations.</w:t>
+            </w:r>
+          </w:p>
+          <w:p>
+            <w:pPr>
+              <w:rPr>
+                <w:b/>
+                <w:bCs/>
+                <w:sz w:val="28"/>
+                <w:szCs w:val="28"/>
+              </w:rPr>
+            </w:pPr>
+          </w:p>
+          <w:p>
+            <w:r>
+              <w:t>Distance Calculator: Before booking, users will be shown the estimated distance to their destination.</w:t>
+            </w:r>
+          </w:p>
+          <w:p>
+            <w:pPr>
+              <w:rPr>
+                <w:b/>
+                <w:bCs/>
+                <w:sz w:val="28"/>
+                <w:szCs w:val="28"/>
+              </w:rPr>
+            </w:pPr>
+          </w:p>
+          <w:p>
+            <w:r>
+              <w:t>Transparent Fare Estimation: The final fare, based on vehicle type and distance, will be displayed to users, ensuring there are no hidden costs.</w:t>
+            </w:r>
+          </w:p>
+          <w:p>
+            <w:pPr>
+              <w:rPr>
+                <w:b/>
+                <w:bCs/>
+                <w:sz w:val="28"/>
+                <w:szCs w:val="28"/>
+              </w:rPr>
+            </w:pPr>
+          </w:p>
+          <w:p/>
+          <w:p>
+            <w:r>
+              <w:t>Ride Booking: Users can confirm their ride by providing necessary details, such as pick-up location and destination.</w:t>
+            </w:r>
+          </w:p>
+          <w:p>
+            <w:pPr>
+              <w:rPr>
+                <w:b/>
+                <w:bCs/>
+                <w:sz w:val="28"/>
+                <w:szCs w:val="28"/>
+              </w:rPr>
+            </w:pPr>
+          </w:p>
+        </w:tc>
+        <w:tc>
+          <w:tcPr>
+            <w:tcW w:w="4675" w:type="dxa"/>
+          </w:tcPr>
+          <w:p>
+            <w:pPr>
+              <w:rPr>
+                <w:b/>
+                <w:bCs/>
+                <w:sz w:val="28"/>
+                <w:szCs w:val="28"/>
+              </w:rPr>
+            </w:pPr>
+            <w:r>
+              <w:rPr>
+                <w:b/>
+                <w:bCs/>
+                <w:noProof/>
+                <w:sz w:val="28"/>
+                <w:szCs w:val="28"/>
+              </w:rPr>
+              <w:drawing>
+                <wp:inline distT="0" distB="0" distL="0" distR="0" wp14:anchorId="5A2B0177" wp14:editId="57FD4DD3">
+                  <wp:extent cx="3054350" cy="3397250"/>
+                  <wp:effectExtent l="0" t="0" r="0" b="0"/>
+                  <wp:docPr id="543278371" name="Picture 2" descr="A white car with black text&#10;&#10;Description automatically generated"/>
+                  <wp:cNvGraphicFramePr>
+                    <a:graphicFrameLocks xmlns:a="http://schemas.openxmlformats.org/drawingml/2006/main" noChangeAspect="1"/>
+                  </wp:cNvGraphicFramePr>
+                  <a:graphic xmlns:a="http://schemas.openxmlformats.org/drawingml/2006/main">
+                    <a:graphicData uri="http://schemas.openxmlformats.org/drawingml/2006/picture">
+                      <pic:pic xmlns:pic="http://schemas.openxmlformats.org/drawingml/2006/picture">
+                        <pic:nvPicPr>
+                          <pic:cNvPr id="543278371" name="Picture 2" descr="A white car with black text&#10;&#10;Description automatically generated"/>
+                          <pic:cNvPicPr/>
+                        </pic:nvPicPr>
+                        <pic:blipFill>
+                          <a:blip r:embed="rId7" cstate="print">
+                            <a:extLst>
+                              <a:ext uri="{28A0092B-C50C-407E-A947-70E740481C1C}">
+                                <a14:useLocalDpi xmlns:a14="http://schemas.microsoft.com/office/drawing/2010/main" val="0"/>
+                              </a:ext>
+                            </a:extLst>
+                          </a:blip>
+                          <a:stretch>
+                            <a:fillRect/>
+                          </a:stretch>
+                        </pic:blipFill>
+                        <pic:spPr>
+                          <a:xfrm flipH="1">
+                            <a:off x="0" y="0"/>
+                            <a:ext cx="3054350" cy="3397250"/>
+                          </a:xfrm>
+                          <a:prstGeom prst="rect">
+                            <a:avLst/>
+                          </a:prstGeom>
+                        </pic:spPr>
+                      </pic:pic>
+                    </a:graphicData>
+                  </a:graphic>
+                </wp:inline>
+              </w:drawing>
+            </w:r>
+          </w:p>
+        </w:tc>
+      </w:tr>
+    </w:tbl>
+    <w:p/>
+    <w:p/>
     <w:p/>
     <w:p>
       <w:pPr>
@@ -258,6 +512,7 @@
           <w:sz w:val="32"/>
           <w:szCs w:val="32"/>
         </w:rPr>
+        <w:lastRenderedPageBreak/>
         <w:t>5. Conclusion:</w:t>
       </w:r>
     </w:p>
@@ -773,6 +1028,7 @@
   <w:style w:type="paragraph" w:default="1" w:styleId="Normal">
     <w:name w:val="Normal"/>
     <w:qFormat/>
+    <w:rsid w:val="00A3542E"/>
   </w:style>
   <w:style w:type="character" w:default="1" w:styleId="DefaultParagraphFont">
     <w:name w:val="Default Paragraph Font"/>
@@ -830,6 +1086,82 @@
         <w:insideV w:val="single" w:sz="4" w:space="0" w:color="auto"/>
       </w:tblBorders>
     </w:tblPr>
+  </w:style>
+  <w:style w:type="table" w:styleId="GridTable4-Accent5">
+    <w:name w:val="Grid Table 4 Accent 5"/>
+    <w:basedOn w:val="TableNormal"/>
+    <w:uiPriority w:val="49"/>
+    <w:rsid w:val="00255190"/>
+    <w:pPr>
+      <w:spacing w:after="0" w:line="240" w:lineRule="auto"/>
+    </w:pPr>
+    <w:tblPr>
+      <w:tblStyleRowBandSize w:val="1"/>
+      <w:tblStyleColBandSize w:val="1"/>
+      <w:tblBorders>
+        <w:top w:val="single" w:sz="4" w:space="0" w:color="9CC2E5" w:themeColor="accent5" w:themeTint="99"/>
+        <w:left w:val="single" w:sz="4" w:space="0" w:color="9CC2E5" w:themeColor="accent5" w:themeTint="99"/>
+        <w:bottom w:val="single" w:sz="4" w:space="0" w:color="9CC2E5" w:themeColor="accent5" w:themeTint="99"/>
+        <w:right w:val="single" w:sz="4" w:space="0" w:color="9CC2E5" w:themeColor="accent5" w:themeTint="99"/>
+        <w:insideH w:val="single" w:sz="4" w:space="0" w:color="9CC2E5" w:themeColor="accent5" w:themeTint="99"/>
+        <w:insideV w:val="single" w:sz="4" w:space="0" w:color="9CC2E5" w:themeColor="accent5" w:themeTint="99"/>
+      </w:tblBorders>
+    </w:tblPr>
+    <w:tblStylePr w:type="firstRow">
+      <w:rPr>
+        <w:b/>
+        <w:bCs/>
+        <w:color w:val="FFFFFF" w:themeColor="background1"/>
+      </w:rPr>
+      <w:tblPr/>
+      <w:tcPr>
+        <w:tcBorders>
+          <w:top w:val="single" w:sz="4" w:space="0" w:color="5B9BD5" w:themeColor="accent5"/>
+          <w:left w:val="single" w:sz="4" w:space="0" w:color="5B9BD5" w:themeColor="accent5"/>
+          <w:bottom w:val="single" w:sz="4" w:space="0" w:color="5B9BD5" w:themeColor="accent5"/>
+          <w:right w:val="single" w:sz="4" w:space="0" w:color="5B9BD5" w:themeColor="accent5"/>
+          <w:insideH w:val="nil"/>
+          <w:insideV w:val="nil"/>
+        </w:tcBorders>
+        <w:shd w:val="clear" w:color="auto" w:fill="5B9BD5" w:themeFill="accent5"/>
+      </w:tcPr>
+    </w:tblStylePr>
+    <w:tblStylePr w:type="lastRow">
+      <w:rPr>
+        <w:b/>
+        <w:bCs/>
+      </w:rPr>
+      <w:tblPr/>
+      <w:tcPr>
+        <w:tcBorders>
+          <w:top w:val="double" w:sz="4" w:space="0" w:color="5B9BD5" w:themeColor="accent5"/>
+        </w:tcBorders>
+      </w:tcPr>
+    </w:tblStylePr>
+    <w:tblStylePr w:type="firstCol">
+      <w:rPr>
+        <w:b/>
+        <w:bCs/>
+      </w:rPr>
+    </w:tblStylePr>
+    <w:tblStylePr w:type="lastCol">
+      <w:rPr>
+        <w:b/>
+        <w:bCs/>
+      </w:rPr>
+    </w:tblStylePr>
+    <w:tblStylePr w:type="band1Vert">
+      <w:tblPr/>
+      <w:tcPr>
+        <w:shd w:val="clear" w:color="auto" w:fill="DEEAF6" w:themeFill="accent5" w:themeFillTint="33"/>
+      </w:tcPr>
+    </w:tblStylePr>
+    <w:tblStylePr w:type="band1Horz">
+      <w:tblPr/>
+      <w:tcPr>
+        <w:shd w:val="clear" w:color="auto" w:fill="DEEAF6" w:themeFill="accent5" w:themeFillTint="33"/>
+      </w:tcPr>
+    </w:tblStylePr>
   </w:style>
 </w:styles>
 </file>
@@ -1127,4 +1459,16 @@
     </a:ext>
   </a:extLst>
 </a:theme>
+</file>
+
+<file path=customXml/item1.xml><?xml version="1.0" encoding="utf-8"?>
+<b:Sources xmlns:b="http://schemas.openxmlformats.org/officeDocument/2006/bibliography" xmlns="http://schemas.openxmlformats.org/officeDocument/2006/bibliography" SelectedStyle="\APASixthEditionOfficeOnline.xsl" StyleName="APA" Version="6"/>
+</file>
+
+<file path=customXml/itemProps1.xml><?xml version="1.0" encoding="utf-8"?>
+<ds:datastoreItem xmlns:ds="http://schemas.openxmlformats.org/officeDocument/2006/customXml" ds:itemID="{FD074C8A-992C-408F-8E98-63DF03FB7283}">
+  <ds:schemaRefs>
+    <ds:schemaRef ds:uri="http://schemas.openxmlformats.org/officeDocument/2006/bibliography"/>
+  </ds:schemaRefs>
+</ds:datastoreItem>
 </file>
</xml_diff>

<commit_message>
added a roll no
</commit_message>
<xml_diff>
--- a/Uber.docx
+++ b/Uber.docx
@@ -61,6 +61,25 @@
             </w:pPr>
             <w:r>
               <w:t>Aliza Khokhar</w:t>
+            </w:r>
+          </w:p>
+        </w:tc>
+      </w:tr>
+      <w:tr>
+        <w:trPr>
+          <w:cnfStyle w:val="000000100000" w:firstRow="0" w:lastRow="0" w:firstColumn="0" w:lastColumn="0" w:oddVBand="0" w:evenVBand="0" w:oddHBand="1" w:evenHBand="0" w:firstRowFirstColumn="0" w:firstRowLastColumn="0" w:lastRowFirstColumn="0" w:lastRowLastColumn="0"/>
+        </w:trPr>
+        <w:tc>
+          <w:tcPr>
+            <w:cnfStyle w:val="001000000000" w:firstRow="0" w:lastRow="0" w:firstColumn="1" w:lastColumn="0" w:oddVBand="0" w:evenVBand="0" w:oddHBand="0" w:evenHBand="0" w:firstRowFirstColumn="0" w:firstRowLastColumn="0" w:lastRowFirstColumn="0" w:lastRowLastColumn="0"/>
+            <w:tcW w:w="9350" w:type="dxa"/>
+          </w:tcPr>
+          <w:p>
+            <w:pPr>
+              <w:jc w:val="center"/>
+            </w:pPr>
+            <w:r>
+              <w:t>Waleed Khalid</w:t>
             </w:r>
           </w:p>
         </w:tc>

</xml_diff>